<commit_message>
Update P2 dictionary with new form, instrument designations, REDcap instructions and add P2 schema
</commit_message>
<xml_diff>
--- a/config/REDCAP_instructions_P2.docx
+++ b/config/REDCAP_instructions_P2.docx
@@ -1,12 +1,12 @@
 
 <file path=word/document.xml><?xml version="1.0" encoding="utf-8"?>
-<w:document xmlns:wpc="http://schemas.microsoft.com/office/word/2010/wordprocessingCanvas" xmlns:mo="http://schemas.microsoft.com/office/mac/office/2008/main" xmlns:mc="http://schemas.openxmlformats.org/markup-compatibility/2006" xmlns:mv="urn:schemas-microsoft-com:mac:vml" xmlns:o="urn:schemas-microsoft-com:office:office" xmlns:r="http://schemas.openxmlformats.org/officeDocument/2006/relationships" xmlns:m="http://schemas.openxmlformats.org/officeDocument/2006/math" xmlns:v="urn:schemas-microsoft-com:vml" xmlns:wp14="http://schemas.microsoft.com/office/word/2010/wordprocessingDrawing" xmlns:wp="http://schemas.openxmlformats.org/drawingml/2006/wordprocessingDrawing" xmlns:w10="urn:schemas-microsoft-com:office:word" xmlns:w="http://schemas.openxmlformats.org/wordprocessingml/2006/main" xmlns:w14="http://schemas.microsoft.com/office/word/2010/wordml" xmlns:w15="http://schemas.microsoft.com/office/word/2012/wordml" xmlns:wpg="http://schemas.microsoft.com/office/word/2010/wordprocessingGroup" xmlns:wpi="http://schemas.microsoft.com/office/word/2010/wordprocessingInk" xmlns:wne="http://schemas.microsoft.com/office/word/2006/wordml" xmlns:wps="http://schemas.microsoft.com/office/word/2010/wordprocessingShape" mc:Ignorable="w14 w15 wp14">
+<w:document xmlns:wpc="http://schemas.microsoft.com/office/word/2010/wordprocessingCanvas" xmlns:cx="http://schemas.microsoft.com/office/drawing/2014/chartex" xmlns:cx1="http://schemas.microsoft.com/office/drawing/2015/9/8/chartex" xmlns:cx2="http://schemas.microsoft.com/office/drawing/2015/10/21/chartex" xmlns:cx3="http://schemas.microsoft.com/office/drawing/2016/5/9/chartex" xmlns:cx4="http://schemas.microsoft.com/office/drawing/2016/5/10/chartex" xmlns:cx5="http://schemas.microsoft.com/office/drawing/2016/5/11/chartex" xmlns:cx6="http://schemas.microsoft.com/office/drawing/2016/5/12/chartex" xmlns:cx7="http://schemas.microsoft.com/office/drawing/2016/5/13/chartex" xmlns:cx8="http://schemas.microsoft.com/office/drawing/2016/5/14/chartex" xmlns:mc="http://schemas.openxmlformats.org/markup-compatibility/2006" xmlns:aink="http://schemas.microsoft.com/office/drawing/2016/ink" xmlns:am3d="http://schemas.microsoft.com/office/drawing/2017/model3d" xmlns:o="urn:schemas-microsoft-com:office:office" xmlns:r="http://schemas.openxmlformats.org/officeDocument/2006/relationships" xmlns:m="http://schemas.openxmlformats.org/officeDocument/2006/math" xmlns:v="urn:schemas-microsoft-com:vml" xmlns:wp14="http://schemas.microsoft.com/office/word/2010/wordprocessingDrawing" xmlns:wp="http://schemas.openxmlformats.org/drawingml/2006/wordprocessingDrawing" xmlns:w10="urn:schemas-microsoft-com:office:word" xmlns:w="http://schemas.openxmlformats.org/wordprocessingml/2006/main" xmlns:w14="http://schemas.microsoft.com/office/word/2010/wordml" xmlns:w15="http://schemas.microsoft.com/office/word/2012/wordml" xmlns:w16cex="http://schemas.microsoft.com/office/word/2018/wordml/cex" xmlns:w16cid="http://schemas.microsoft.com/office/word/2016/wordml/cid" xmlns:w16="http://schemas.microsoft.com/office/word/2018/wordml" xmlns:w16se="http://schemas.microsoft.com/office/word/2015/wordml/symex" xmlns:wpg="http://schemas.microsoft.com/office/word/2010/wordprocessingGroup" xmlns:wpi="http://schemas.microsoft.com/office/word/2010/wordprocessingInk" xmlns:wne="http://schemas.microsoft.com/office/word/2006/wordml" xmlns:wps="http://schemas.microsoft.com/office/word/2010/wordprocessingShape" mc:Ignorable="w14 w15 w16se w16cid w16 w16cex wp14">
   <w:body>
-    <w:p>
-      <w:bookmarkStart w:id="0" w:name="_GoBack"/>
-      <w:bookmarkEnd w:id="0"/>
-    </w:p>
-    <w:p>
+    <w:p/>
+    <w:p>
+      <w:pPr>
+        <w:jc w:val="both"/>
+      </w:pPr>
       <w:hyperlink r:id="rId7" w:history="1">
         <w:r>
           <w:rPr>
@@ -16,13 +16,42 @@
         </w:r>
       </w:hyperlink>
       <w:r>
-        <w:t xml:space="preserve"> - Here is the link where you can download the can download the latest csv files for arms, events, data dictionary and instrument mapping on github. Download zip folder with all the files </w:t>
+        <w:t xml:space="preserve"> - Here is the link </w:t>
+      </w:r>
+      <w:r>
+        <w:t>to</w:t>
+      </w:r>
+      <w:r>
+        <w:t xml:space="preserve"> download the latest csv files for arms, events, data dictionary and instrument mapping on </w:t>
+      </w:r>
+      <w:r>
+        <w:t>GitHub</w:t>
+      </w:r>
+      <w:r>
+        <w:t xml:space="preserve">. </w:t>
+      </w:r>
+      <w:r>
+        <w:rPr>
+          <w:b/>
+          <w:bCs/>
+        </w:rPr>
+        <w:t xml:space="preserve">Download </w:t>
+      </w:r>
+      <w:r>
+        <w:rPr>
+          <w:b/>
+          <w:bCs/>
+        </w:rPr>
+        <w:t>ZIP</w:t>
+      </w:r>
+      <w:r>
+        <w:t xml:space="preserve"> folder with all the files</w:t>
       </w:r>
       <w:r>
         <w:t xml:space="preserve"> and save it </w:t>
       </w:r>
       <w:r>
-        <w:t>onto your desktop.</w:t>
+        <w:t>on your desktop.</w:t>
       </w:r>
     </w:p>
     <w:p/>
@@ -86,29 +115,200 @@
     </w:p>
     <w:p/>
     <w:p/>
+    <w:p>
+      <w:pPr>
+        <w:rPr>
+          <w:highlight w:val="yellow"/>
+        </w:rPr>
+      </w:pPr>
+    </w:p>
+    <w:p>
+      <w:r>
+        <w:t xml:space="preserve">Follow the steps 1- 5 to set up a </w:t>
+      </w:r>
+      <w:proofErr w:type="spellStart"/>
+      <w:r>
+        <w:t>REDCap</w:t>
+      </w:r>
+      <w:proofErr w:type="spellEnd"/>
+      <w:r>
+        <w:t xml:space="preserve"> database.</w:t>
+      </w:r>
+    </w:p>
+    <w:p/>
+    <w:p>
+      <w:pPr>
+        <w:rPr>
+          <w:highlight w:val="yellow"/>
+        </w:rPr>
+      </w:pPr>
+      <w:r>
+        <w:rPr>
+          <w:highlight w:val="yellow"/>
+        </w:rPr>
+        <w:t xml:space="preserve">If you are updating the data dictionary for an existing project, </w:t>
+      </w:r>
+      <w:proofErr w:type="gramStart"/>
+      <w:r>
+        <w:rPr>
+          <w:highlight w:val="yellow"/>
+        </w:rPr>
+        <w:t>Please</w:t>
+      </w:r>
+      <w:proofErr w:type="gramEnd"/>
+      <w:r>
+        <w:rPr>
+          <w:highlight w:val="yellow"/>
+        </w:rPr>
+        <w:t xml:space="preserve"> create a backup copy </w:t>
+      </w:r>
+      <w:r>
+        <w:rPr>
+          <w:highlight w:val="yellow"/>
+        </w:rPr>
+        <w:t>of</w:t>
+      </w:r>
+    </w:p>
+    <w:p>
+      <w:pPr>
+        <w:pStyle w:val="ListParagraph"/>
+        <w:numPr>
+          <w:ilvl w:val="0"/>
+          <w:numId w:val="8"/>
+        </w:numPr>
+        <w:rPr>
+          <w:highlight w:val="yellow"/>
+        </w:rPr>
+      </w:pPr>
+      <w:r>
+        <w:rPr>
+          <w:highlight w:val="yellow"/>
+        </w:rPr>
+        <w:t xml:space="preserve">Existing </w:t>
+      </w:r>
+      <w:proofErr w:type="spellStart"/>
+      <w:r>
+        <w:rPr>
+          <w:highlight w:val="yellow"/>
+        </w:rPr>
+        <w:t>REDCap</w:t>
+      </w:r>
+      <w:proofErr w:type="spellEnd"/>
+      <w:r>
+        <w:rPr>
+          <w:highlight w:val="yellow"/>
+        </w:rPr>
+        <w:t xml:space="preserve"> database by exporting the data dictionary. </w:t>
+      </w:r>
+    </w:p>
+    <w:p>
+      <w:pPr>
+        <w:pStyle w:val="ListParagraph"/>
+        <w:numPr>
+          <w:ilvl w:val="0"/>
+          <w:numId w:val="8"/>
+        </w:numPr>
+        <w:rPr>
+          <w:highlight w:val="yellow"/>
+        </w:rPr>
+      </w:pPr>
+      <w:proofErr w:type="spellStart"/>
+      <w:r>
+        <w:rPr>
+          <w:highlight w:val="yellow"/>
+        </w:rPr>
+        <w:t>REDCap</w:t>
+      </w:r>
+      <w:proofErr w:type="spellEnd"/>
+      <w:r>
+        <w:rPr>
+          <w:highlight w:val="yellow"/>
+        </w:rPr>
+        <w:t xml:space="preserve"> data by exporting raw data as a csv. </w:t>
+      </w:r>
+      <w:r>
+        <w:rPr>
+          <w:b/>
+          <w:bCs/>
+          <w:highlight w:val="yellow"/>
+        </w:rPr>
+        <w:t>Do not open the exported raw data file</w:t>
+      </w:r>
+      <w:r>
+        <w:rPr>
+          <w:highlight w:val="yellow"/>
+        </w:rPr>
+        <w:t xml:space="preserve"> as it changes the date format in csv.</w:t>
+      </w:r>
+    </w:p>
+    <w:p>
+      <w:pPr>
+        <w:pStyle w:val="ListParagraph"/>
+        <w:numPr>
+          <w:ilvl w:val="0"/>
+          <w:numId w:val="8"/>
+        </w:numPr>
+        <w:rPr>
+          <w:highlight w:val="yellow"/>
+        </w:rPr>
+      </w:pPr>
+      <w:r>
+        <w:rPr>
+          <w:highlight w:val="yellow"/>
+        </w:rPr>
+        <w:t>Skip steps 1, 2 and proceed to STEP 3.</w:t>
+      </w:r>
+    </w:p>
     <w:p/>
     <w:p/>
     <w:p/>
     <w:p/>
     <w:p/>
-    <w:p/>
-    <w:p/>
-    <w:p/>
-    <w:p/>
-    <w:p/>
-    <w:p/>
-    <w:p/>
-    <w:p/>
-    <w:p>
-      <w:r>
+    <w:p>
+      <w:r>
+        <w:rPr>
+          <w:b/>
+          <w:bCs/>
+          <w:highlight w:val="yellow"/>
+          <w:u w:val="single"/>
+        </w:rPr>
         <w:lastRenderedPageBreak/>
-        <w:t>In REDCAP,</w:t>
-      </w:r>
-      <w:r>
-        <w:t xml:space="preserve"> t</w:t>
-      </w:r>
-      <w:r>
-        <w:t>his is the page you will see when you open the project.</w:t>
+        <w:t>S</w:t>
+      </w:r>
+      <w:r>
+        <w:rPr>
+          <w:b/>
+          <w:bCs/>
+          <w:highlight w:val="yellow"/>
+          <w:u w:val="single"/>
+        </w:rPr>
+        <w:t>TEP</w:t>
+      </w:r>
+      <w:r>
+        <w:rPr>
+          <w:b/>
+          <w:bCs/>
+          <w:highlight w:val="yellow"/>
+          <w:u w:val="single"/>
+        </w:rPr>
+        <w:t xml:space="preserve"> </w:t>
+      </w:r>
+      <w:proofErr w:type="gramStart"/>
+      <w:r>
+        <w:rPr>
+          <w:b/>
+          <w:bCs/>
+          <w:highlight w:val="yellow"/>
+          <w:u w:val="single"/>
+        </w:rPr>
+        <w:t>1</w:t>
+      </w:r>
+      <w:r>
+        <w:t xml:space="preserve"> :</w:t>
+      </w:r>
+      <w:proofErr w:type="gramEnd"/>
+      <w:r>
+        <w:t xml:space="preserve"> This is how the Project Setup should look like.</w:t>
       </w:r>
     </w:p>
     <w:p/>
@@ -204,6 +404,21 @@
     </w:p>
     <w:p>
       <w:pPr>
+        <w:jc w:val="both"/>
+      </w:pPr>
+    </w:p>
+    <w:p>
+      <w:pPr>
+        <w:jc w:val="both"/>
+      </w:pPr>
+    </w:p>
+    <w:p>
+      <w:pPr>
+        <w:jc w:val="both"/>
+      </w:pPr>
+    </w:p>
+    <w:p>
+      <w:pPr>
         <w:pStyle w:val="ListParagraph"/>
         <w:numPr>
           <w:ilvl w:val="0"/>
@@ -212,10 +427,45 @@
         <w:jc w:val="both"/>
       </w:pPr>
       <w:r>
-        <w:t>You will see “Upload or download arms/events” – Click that and Upload arms .csv file, then events .csv file in the same order. Once you upload the arms and events, it should like the screenshot below.</w:t>
-      </w:r>
-    </w:p>
-    <w:p/>
+        <w:rPr>
+          <w:b/>
+          <w:bCs/>
+          <w:highlight w:val="yellow"/>
+          <w:u w:val="single"/>
+        </w:rPr>
+        <w:lastRenderedPageBreak/>
+        <w:t xml:space="preserve">STEP </w:t>
+      </w:r>
+      <w:proofErr w:type="gramStart"/>
+      <w:r>
+        <w:rPr>
+          <w:b/>
+          <w:bCs/>
+          <w:highlight w:val="yellow"/>
+          <w:u w:val="single"/>
+        </w:rPr>
+        <w:t>2</w:t>
+      </w:r>
+      <w:r>
+        <w:t xml:space="preserve"> :</w:t>
+      </w:r>
+      <w:proofErr w:type="gramEnd"/>
+      <w:r>
+        <w:t xml:space="preserve"> Click on “Upload or download arms/events” – and Upload </w:t>
+      </w:r>
+      <w:r>
+        <w:t>P2_</w:t>
+      </w:r>
+      <w:r>
+        <w:t xml:space="preserve">arms.csv file, then </w:t>
+      </w:r>
+      <w:r>
+        <w:t>P2_</w:t>
+      </w:r>
+      <w:r>
+        <w:t>events.csv file in the same order. Once you upload the csv files for arms and events, it should like the screenshot below.</w:t>
+      </w:r>
+    </w:p>
     <w:p/>
     <w:p>
       <w:r>
@@ -273,30 +523,98 @@
       </w:r>
     </w:p>
     <w:p>
+      <w:r>
+        <w:drawing>
+          <wp:inline distT="0" distB="0" distL="0" distR="0" wp14:anchorId="5E46D272" wp14:editId="28110BC1">
+            <wp:extent cx="5088467" cy="2496936"/>
+            <wp:effectExtent l="0" t="0" r="4445" b="5080"/>
+            <wp:docPr id="2" name="Picture 2" descr="Graphical user interface, application&#10;&#10;Description automatically generated"/>
+            <wp:cNvGraphicFramePr>
+              <a:graphicFrameLocks xmlns:a="http://schemas.openxmlformats.org/drawingml/2006/main" noChangeAspect="1"/>
+            </wp:cNvGraphicFramePr>
+            <a:graphic xmlns:a="http://schemas.openxmlformats.org/drawingml/2006/main">
+              <a:graphicData uri="http://schemas.openxmlformats.org/drawingml/2006/picture">
+                <pic:pic xmlns:pic="http://schemas.openxmlformats.org/drawingml/2006/picture">
+                  <pic:nvPicPr>
+                    <pic:cNvPr id="2" name="Picture 2" descr="Graphical user interface, application&#10;&#10;Description automatically generated"/>
+                    <pic:cNvPicPr/>
+                  </pic:nvPicPr>
+                  <pic:blipFill>
+                    <a:blip r:embed="rId11"/>
+                    <a:stretch>
+                      <a:fillRect/>
+                    </a:stretch>
+                  </pic:blipFill>
+                  <pic:spPr>
+                    <a:xfrm>
+                      <a:off x="0" y="0"/>
+                      <a:ext cx="5150782" cy="2527514"/>
+                    </a:xfrm>
+                    <a:prstGeom prst="rect">
+                      <a:avLst/>
+                    </a:prstGeom>
+                  </pic:spPr>
+                </pic:pic>
+              </a:graphicData>
+            </a:graphic>
+          </wp:inline>
+        </w:drawing>
+      </w:r>
+    </w:p>
+    <w:p>
       <w:pPr>
         <w:pStyle w:val="ListParagraph"/>
-        <w:numPr>
-          <w:ilvl w:val="0"/>
-          <w:numId w:val="4"/>
-        </w:numPr>
-      </w:pPr>
-      <w:r>
-        <w:t>In the next step, you go back to “Project Setup” tab on the top. In the project Setup page  -in the section “</w:t>
-      </w:r>
-      <w:r>
-        <w:t xml:space="preserve">Design </w:t>
+      </w:pPr>
+      <w:r>
+        <w:rPr>
+          <w:b/>
+          <w:bCs/>
+          <w:highlight w:val="yellow"/>
+          <w:u w:val="single"/>
+        </w:rPr>
+        <w:lastRenderedPageBreak/>
+        <w:t>S</w:t>
+      </w:r>
+      <w:r>
+        <w:rPr>
+          <w:b/>
+          <w:bCs/>
+          <w:highlight w:val="yellow"/>
+          <w:u w:val="single"/>
+        </w:rPr>
+        <w:t>TEP</w:t>
+      </w:r>
+      <w:r>
+        <w:rPr>
+          <w:b/>
+          <w:bCs/>
+          <w:highlight w:val="yellow"/>
+          <w:u w:val="single"/>
+        </w:rPr>
+        <w:t xml:space="preserve"> </w:t>
+      </w:r>
+      <w:proofErr w:type="gramStart"/>
+      <w:r>
+        <w:rPr>
+          <w:b/>
+          <w:bCs/>
+          <w:highlight w:val="yellow"/>
+          <w:u w:val="single"/>
+        </w:rPr>
+        <w:t>3</w:t>
+      </w:r>
+      <w:r>
+        <w:t xml:space="preserve"> :</w:t>
+      </w:r>
+      <w:proofErr w:type="gramEnd"/>
+      <w:r>
+        <w:t xml:space="preserve"> Go back to “Project Setup” tab on the top. Navigate to the section “Design </w:t>
       </w:r>
       <w:r>
         <w:t>your data collection instruments</w:t>
       </w:r>
       <w:r>
-        <w:t>” click Data Dictionary</w:t>
-      </w:r>
-      <w:r>
-        <w:rPr>
-          <w:noProof/>
-        </w:rPr>
-        <w:t>.</w:t>
+        <w:t>” and click Data Dictionary.</w:t>
       </w:r>
       <w:r>
         <w:rPr>
@@ -320,7 +638,7 @@
                     </pic:cNvPicPr>
                   </pic:nvPicPr>
                   <pic:blipFill>
-                    <a:blip r:embed="rId11">
+                    <a:blip r:embed="rId12">
                       <a:extLst>
                         <a:ext uri="{28A0092B-C50C-407E-A947-70E740481C1C}">
                           <a14:useLocalDpi xmlns:a14="http://schemas.microsoft.com/office/drawing/2010/main" val="0"/>
@@ -361,20 +679,49 @@
         </w:numPr>
       </w:pPr>
       <w:r>
-        <w:t xml:space="preserve"> Once you click Data dictionary, you will be directed to a page where you can upload the data dictionary csv file. The screenshot is shown below.</w:t>
-      </w:r>
-    </w:p>
-    <w:p/>
-    <w:p/>
+        <w:t xml:space="preserve"> </w:t>
+      </w:r>
+      <w:r>
+        <w:t>Once you click Data dictionary, you will be directed to a page as shown in the screenshot below.</w:t>
+      </w:r>
+      <w:r>
+        <w:t xml:space="preserve"> </w:t>
+      </w:r>
+      <w:r>
+        <w:t xml:space="preserve">Choose the data dictionary csv </w:t>
+      </w:r>
+      <w:proofErr w:type="gramStart"/>
+      <w:r>
+        <w:t>file(</w:t>
+      </w:r>
+      <w:proofErr w:type="gramEnd"/>
+      <w:r>
+        <w:t>P</w:t>
+      </w:r>
+      <w:r>
+        <w:t>2</w:t>
+      </w:r>
+      <w:r>
+        <w:t xml:space="preserve">_DataDictionary.csv downloaded from </w:t>
+      </w:r>
+      <w:proofErr w:type="spellStart"/>
+      <w:r>
+        <w:t>github</w:t>
+      </w:r>
+      <w:proofErr w:type="spellEnd"/>
+      <w:r>
+        <w:t>) and upload it.</w:t>
+      </w:r>
+    </w:p>
     <w:p>
       <w:r>
         <w:rPr>
           <w:noProof/>
         </w:rPr>
         <w:drawing>
-          <wp:inline distT="0" distB="0" distL="0" distR="0" wp14:anchorId="17882D62" wp14:editId="29208C3E">
-            <wp:extent cx="5939155" cy="4719955"/>
-            <wp:effectExtent l="0" t="0" r="4445" b="4445"/>
+          <wp:inline distT="0" distB="0" distL="0" distR="0" wp14:anchorId="17882D62" wp14:editId="280F764C">
+            <wp:extent cx="5732710" cy="3860800"/>
+            <wp:effectExtent l="0" t="0" r="0" b="0"/>
             <wp:docPr id="4" name="Picture 4" descr="../Desktop/Screen%20Shot%202018-09-21%20at%2011.27.40%20PM.png"/>
             <wp:cNvGraphicFramePr>
               <a:graphicFrameLocks xmlns:a="http://schemas.openxmlformats.org/drawingml/2006/main" noChangeAspect="1"/>
@@ -384,96 +731,6 @@
                 <pic:pic xmlns:pic="http://schemas.openxmlformats.org/drawingml/2006/picture">
                   <pic:nvPicPr>
                     <pic:cNvPr id="0" name="Picture 4" descr="../Desktop/Screen%20Shot%202018-09-21%20at%2011.27.40%20PM.png"/>
-                    <pic:cNvPicPr>
-                      <a:picLocks noChangeAspect="1" noChangeArrowheads="1"/>
-                    </pic:cNvPicPr>
-                  </pic:nvPicPr>
-                  <pic:blipFill>
-                    <a:blip r:embed="rId12">
-                      <a:extLst>
-                        <a:ext uri="{28A0092B-C50C-407E-A947-70E740481C1C}">
-                          <a14:useLocalDpi xmlns:a14="http://schemas.microsoft.com/office/drawing/2010/main" val="0"/>
-                        </a:ext>
-                      </a:extLst>
-                    </a:blip>
-                    <a:srcRect/>
-                    <a:stretch>
-                      <a:fillRect/>
-                    </a:stretch>
-                  </pic:blipFill>
-                  <pic:spPr bwMode="auto">
-                    <a:xfrm>
-                      <a:off x="0" y="0"/>
-                      <a:ext cx="5939155" cy="4719955"/>
-                    </a:xfrm>
-                    <a:prstGeom prst="rect">
-                      <a:avLst/>
-                    </a:prstGeom>
-                    <a:noFill/>
-                    <a:ln>
-                      <a:noFill/>
-                    </a:ln>
-                  </pic:spPr>
-                </pic:pic>
-              </a:graphicData>
-            </a:graphic>
-          </wp:inline>
-        </w:drawing>
-      </w:r>
-    </w:p>
-    <w:p>
-      <w:pPr>
-        <w:pStyle w:val="ListParagraph"/>
-        <w:numPr>
-          <w:ilvl w:val="0"/>
-          <w:numId w:val="6"/>
-        </w:numPr>
-      </w:pPr>
-      <w:r>
-        <w:t>You choose the data dictionary csv file and upload it. After you finish uploading the data dictionary file, then you go back to “Project Setup” tab on the top. Go to “</w:t>
-      </w:r>
-      <w:r>
-        <w:t>Define your events and designate instruments for them</w:t>
-      </w:r>
-      <w:r>
-        <w:t>” section and click on “Designate instruments for my events” and upload instrument- event mappings csv file</w:t>
-      </w:r>
-    </w:p>
-    <w:p>
-      <w:pPr>
-        <w:ind w:left="360"/>
-      </w:pPr>
-    </w:p>
-    <w:p>
-      <w:pPr>
-        <w:ind w:left="360"/>
-      </w:pPr>
-      <w:r>
-        <w:t>Aim 1 and 2 should look like this.</w:t>
-      </w:r>
-      <w:r>
-        <w:rPr>
-          <w:noProof/>
-        </w:rPr>
-        <w:t xml:space="preserve"> </w:t>
-      </w:r>
-      <w:r>
-        <w:rPr>
-          <w:noProof/>
-        </w:rPr>
-        <w:drawing>
-          <wp:inline distT="0" distB="0" distL="0" distR="0" wp14:anchorId="384DD3E8" wp14:editId="28B77FA8">
-            <wp:extent cx="5939155" cy="2641600"/>
-            <wp:effectExtent l="0" t="0" r="4445" b="0"/>
-            <wp:docPr id="8" name="Picture 8" descr="../Desktop/Screen%20Shot%202018-12-21%20at%209.02.59%20AM.png"/>
-            <wp:cNvGraphicFramePr>
-              <a:graphicFrameLocks xmlns:a="http://schemas.openxmlformats.org/drawingml/2006/main" noChangeAspect="1"/>
-            </wp:cNvGraphicFramePr>
-            <a:graphic xmlns:a="http://schemas.openxmlformats.org/drawingml/2006/main">
-              <a:graphicData uri="http://schemas.openxmlformats.org/drawingml/2006/picture">
-                <pic:pic xmlns:pic="http://schemas.openxmlformats.org/drawingml/2006/picture">
-                  <pic:nvPicPr>
-                    <pic:cNvPr id="0" name="Picture 2" descr="../Desktop/Screen%20Shot%202018-12-21%20at%209.02.59%20AM.png"/>
                     <pic:cNvPicPr>
                       <a:picLocks noChangeAspect="1" noChangeArrowheads="1"/>
                     </pic:cNvPicPr>
@@ -494,7 +751,7 @@
                   <pic:spPr bwMode="auto">
                     <a:xfrm>
                       <a:off x="0" y="0"/>
-                      <a:ext cx="5939155" cy="2641600"/>
+                      <a:ext cx="5795092" cy="3902812"/>
                     </a:xfrm>
                     <a:prstGeom prst="rect">
                       <a:avLst/>
@@ -511,32 +768,134 @@
         </w:drawing>
       </w:r>
     </w:p>
-    <w:p>
-      <w:pPr>
+    <w:p/>
+    <w:p>
+      <w:pPr>
+        <w:pStyle w:val="ListParagraph"/>
         <w:ind w:left="360"/>
       </w:pPr>
+      <w:r>
+        <w:rPr>
+          <w:b/>
+          <w:bCs/>
+          <w:highlight w:val="yellow"/>
+          <w:u w:val="single"/>
+        </w:rPr>
+        <w:t>S</w:t>
+      </w:r>
+      <w:r>
+        <w:rPr>
+          <w:b/>
+          <w:bCs/>
+          <w:highlight w:val="yellow"/>
+          <w:u w:val="single"/>
+        </w:rPr>
+        <w:t>TEP</w:t>
+      </w:r>
+      <w:r>
+        <w:rPr>
+          <w:b/>
+          <w:bCs/>
+          <w:highlight w:val="yellow"/>
+          <w:u w:val="single"/>
+        </w:rPr>
+        <w:t xml:space="preserve"> </w:t>
+      </w:r>
+      <w:proofErr w:type="gramStart"/>
+      <w:r>
+        <w:rPr>
+          <w:b/>
+          <w:bCs/>
+          <w:highlight w:val="yellow"/>
+          <w:u w:val="single"/>
+        </w:rPr>
+        <w:t>4</w:t>
+      </w:r>
+      <w:r>
+        <w:rPr>
+          <w:b/>
+          <w:bCs/>
+          <w:u w:val="single"/>
+        </w:rPr>
+        <w:t xml:space="preserve"> </w:t>
+      </w:r>
+      <w:r>
+        <w:t>:</w:t>
+      </w:r>
+      <w:proofErr w:type="gramEnd"/>
+      <w:r>
+        <w:t xml:space="preserve"> After uploading the data dictionary, Go back to “Project Setup” tab on the top. Navigate to “</w:t>
+      </w:r>
+      <w:r>
+        <w:t>Define your events and designate instruments for them</w:t>
+      </w:r>
+      <w:r>
+        <w:t xml:space="preserve">” section. Click on “Designate instruments for my events” and upload instrument- event mappings csv </w:t>
+      </w:r>
+      <w:proofErr w:type="gramStart"/>
+      <w:r>
+        <w:t>file(</w:t>
+      </w:r>
+      <w:proofErr w:type="gramEnd"/>
+      <w:r>
+        <w:t xml:space="preserve">upload </w:t>
+      </w:r>
+      <w:r>
+        <w:t>P</w:t>
+      </w:r>
+      <w:r>
+        <w:t>2</w:t>
+      </w:r>
+      <w:r>
+        <w:t>_Events2Forms</w:t>
+      </w:r>
+      <w:r>
+        <w:t xml:space="preserve">.csv downloaded from </w:t>
+      </w:r>
+      <w:proofErr w:type="spellStart"/>
+      <w:r>
+        <w:t>github</w:t>
+      </w:r>
+      <w:proofErr w:type="spellEnd"/>
+      <w:r>
+        <w:t>).</w:t>
+      </w:r>
+      <w:r>
+        <w:t xml:space="preserve"> </w:t>
+      </w:r>
     </w:p>
     <w:p>
       <w:pPr>
         <w:ind w:left="360"/>
       </w:pPr>
-      <w:r>
-        <w:t>Aim 3 should look like this.</w:t>
-      </w:r>
     </w:p>
     <w:p>
       <w:pPr>
         <w:ind w:left="360"/>
       </w:pPr>
       <w:r>
+        <w:t>Aim 1 and 2 should look like this.</w:t>
+      </w:r>
+      <w:r>
         <w:rPr>
           <w:noProof/>
         </w:rPr>
+        <w:t xml:space="preserve"> </w:t>
+      </w:r>
+    </w:p>
+    <w:p>
+      <w:pPr>
+        <w:ind w:left="360"/>
+      </w:pPr>
+      <w:r>
+        <w:rPr>
+          <w:noProof/>
+        </w:rPr>
         <w:drawing>
-          <wp:inline distT="0" distB="0" distL="0" distR="0" wp14:anchorId="402DBD70" wp14:editId="35C93C64">
-            <wp:extent cx="5939155" cy="2632075"/>
-            <wp:effectExtent l="0" t="0" r="4445" b="9525"/>
-            <wp:docPr id="13" name="Picture 13" descr="../Desktop/Screen%20Shot%202018-12-21%20at%209.03.15%20AM.png"/>
+          <wp:inline distT="0" distB="0" distL="0" distR="0" wp14:anchorId="548AAFD1" wp14:editId="044AE755">
+            <wp:extent cx="5943600" cy="2983865"/>
+            <wp:effectExtent l="0" t="0" r="0" b="635"/>
+            <wp:docPr id="5" name="Picture 5" descr="Graphical user interface, table&#10;&#10;Description automatically generated with medium confidence"/>
             <wp:cNvGraphicFramePr>
               <a:graphicFrameLocks xmlns:a="http://schemas.openxmlformats.org/drawingml/2006/main" noChangeAspect="1"/>
             </wp:cNvGraphicFramePr>
@@ -544,10 +903,8 @@
               <a:graphicData uri="http://schemas.openxmlformats.org/drawingml/2006/picture">
                 <pic:pic xmlns:pic="http://schemas.openxmlformats.org/drawingml/2006/picture">
                   <pic:nvPicPr>
-                    <pic:cNvPr id="0" name="Picture 3" descr="../Desktop/Screen%20Shot%202018-12-21%20at%209.03.15%20AM.png"/>
-                    <pic:cNvPicPr>
-                      <a:picLocks noChangeAspect="1" noChangeArrowheads="1"/>
-                    </pic:cNvPicPr>
+                    <pic:cNvPr id="5" name="Picture 5" descr="Graphical user interface, table&#10;&#10;Description automatically generated with medium confidence"/>
+                    <pic:cNvPicPr/>
                   </pic:nvPicPr>
                   <pic:blipFill>
                     <a:blip r:embed="rId14">
@@ -557,23 +914,18 @@
                         </a:ext>
                       </a:extLst>
                     </a:blip>
-                    <a:srcRect/>
                     <a:stretch>
                       <a:fillRect/>
                     </a:stretch>
                   </pic:blipFill>
-                  <pic:spPr bwMode="auto">
+                  <pic:spPr>
                     <a:xfrm>
                       <a:off x="0" y="0"/>
-                      <a:ext cx="5939155" cy="2632075"/>
+                      <a:ext cx="5943600" cy="2983865"/>
                     </a:xfrm>
                     <a:prstGeom prst="rect">
                       <a:avLst/>
                     </a:prstGeom>
-                    <a:noFill/>
-                    <a:ln>
-                      <a:noFill/>
-                    </a:ln>
                   </pic:spPr>
                 </pic:pic>
               </a:graphicData>
@@ -584,41 +936,30 @@
     </w:p>
     <w:p>
       <w:pPr>
-        <w:pStyle w:val="ListParagraph"/>
-        <w:numPr>
-          <w:ilvl w:val="0"/>
-          <w:numId w:val="6"/>
-        </w:numPr>
-      </w:pPr>
-      <w:r>
-        <w:t>Go back to project setup tab on the top and click on “</w:t>
-      </w:r>
-      <w:r>
-        <w:t>Repeatable instruments and events</w:t>
-      </w:r>
-      <w:r>
-        <w:t xml:space="preserve">” in </w:t>
-      </w:r>
-      <w:r>
-        <w:t>Enable optional modules and customization</w:t>
-      </w:r>
-      <w:r>
-        <w:t>s section.</w:t>
-      </w:r>
-    </w:p>
-    <w:p>
-      <w:pPr>
-        <w:pStyle w:val="ListParagraph"/>
+        <w:ind w:left="360"/>
+      </w:pPr>
+    </w:p>
+    <w:p>
+      <w:pPr>
+        <w:ind w:left="360"/>
+      </w:pPr>
+      <w:r>
+        <w:t>Aim 3 should look like this.</w:t>
+      </w:r>
+    </w:p>
+    <w:p>
+      <w:pPr>
+        <w:ind w:left="360"/>
       </w:pPr>
       <w:r>
         <w:rPr>
           <w:noProof/>
         </w:rPr>
         <w:drawing>
-          <wp:inline distT="0" distB="0" distL="0" distR="0" wp14:anchorId="47FDB0D4" wp14:editId="6B479506">
-            <wp:extent cx="5939155" cy="4932045"/>
-            <wp:effectExtent l="0" t="0" r="4445" b="0"/>
-            <wp:docPr id="14" name="Picture 14" descr="../Desktop/Screen%20Shot%202018-12-21%20at%209.06.32%20AM.png"/>
+          <wp:inline distT="0" distB="0" distL="0" distR="0" wp14:anchorId="0C87B3CC" wp14:editId="0E317148">
+            <wp:extent cx="5943600" cy="3099435"/>
+            <wp:effectExtent l="0" t="0" r="0" b="0"/>
+            <wp:docPr id="7" name="Picture 7" descr="Table&#10;&#10;Description automatically generated"/>
             <wp:cNvGraphicFramePr>
               <a:graphicFrameLocks xmlns:a="http://schemas.openxmlformats.org/drawingml/2006/main" noChangeAspect="1"/>
             </wp:cNvGraphicFramePr>
@@ -626,10 +967,8 @@
               <a:graphicData uri="http://schemas.openxmlformats.org/drawingml/2006/picture">
                 <pic:pic xmlns:pic="http://schemas.openxmlformats.org/drawingml/2006/picture">
                   <pic:nvPicPr>
-                    <pic:cNvPr id="0" name="Picture 4" descr="../Desktop/Screen%20Shot%202018-12-21%20at%209.06.32%20AM.png"/>
-                    <pic:cNvPicPr>
-                      <a:picLocks noChangeAspect="1" noChangeArrowheads="1"/>
-                    </pic:cNvPicPr>
+                    <pic:cNvPr id="7" name="Picture 7" descr="Table&#10;&#10;Description automatically generated"/>
+                    <pic:cNvPicPr/>
                   </pic:nvPicPr>
                   <pic:blipFill>
                     <a:blip r:embed="rId15">
@@ -639,23 +978,18 @@
                         </a:ext>
                       </a:extLst>
                     </a:blip>
-                    <a:srcRect/>
                     <a:stretch>
                       <a:fillRect/>
                     </a:stretch>
                   </pic:blipFill>
-                  <pic:spPr bwMode="auto">
+                  <pic:spPr>
                     <a:xfrm>
                       <a:off x="0" y="0"/>
-                      <a:ext cx="5939155" cy="4932045"/>
+                      <a:ext cx="5943600" cy="3099435"/>
                     </a:xfrm>
                     <a:prstGeom prst="rect">
                       <a:avLst/>
                     </a:prstGeom>
-                    <a:noFill/>
-                    <a:ln>
-                      <a:noFill/>
-                    </a:ln>
                   </pic:spPr>
                 </pic:pic>
               </a:graphicData>
@@ -667,12 +1001,307 @@
     <w:p>
       <w:pPr>
         <w:pStyle w:val="ListParagraph"/>
+        <w:rPr>
+          <w:b/>
+          <w:bCs/>
+          <w:highlight w:val="yellow"/>
+          <w:u w:val="single"/>
+        </w:rPr>
+      </w:pPr>
+    </w:p>
+    <w:p>
+      <w:pPr>
+        <w:pStyle w:val="ListParagraph"/>
+      </w:pPr>
+      <w:r>
+        <w:rPr>
+          <w:b/>
+          <w:bCs/>
+          <w:highlight w:val="yellow"/>
+          <w:u w:val="single"/>
+        </w:rPr>
+        <w:lastRenderedPageBreak/>
+        <w:t xml:space="preserve">STEP </w:t>
+      </w:r>
+      <w:proofErr w:type="gramStart"/>
+      <w:r>
+        <w:rPr>
+          <w:b/>
+          <w:bCs/>
+          <w:highlight w:val="yellow"/>
+          <w:u w:val="single"/>
+        </w:rPr>
+        <w:t>5</w:t>
+      </w:r>
+      <w:r>
+        <w:t xml:space="preserve"> :</w:t>
+      </w:r>
+      <w:proofErr w:type="gramEnd"/>
+      <w:r>
+        <w:t xml:space="preserve"> Go back to project setup tab on the top and click on “</w:t>
+      </w:r>
+      <w:r>
+        <w:t>Repeatable instruments and events</w:t>
+      </w:r>
+      <w:r>
+        <w:t>” under “</w:t>
+      </w:r>
+      <w:r>
+        <w:t>Enable optional modules and customization</w:t>
+      </w:r>
+      <w:r>
+        <w:t>s” section.</w:t>
+      </w:r>
+    </w:p>
+    <w:p>
+      <w:pPr>
+        <w:pStyle w:val="ListParagraph"/>
+      </w:pPr>
+    </w:p>
+    <w:p>
+      <w:pPr>
+        <w:pStyle w:val="ListParagraph"/>
+      </w:pPr>
+    </w:p>
+    <w:p>
+      <w:pPr>
+        <w:pStyle w:val="ListParagraph"/>
+      </w:pPr>
+    </w:p>
+    <w:p>
+      <w:pPr>
+        <w:pStyle w:val="ListParagraph"/>
+      </w:pPr>
+    </w:p>
+    <w:p>
+      <w:pPr>
+        <w:pStyle w:val="ListParagraph"/>
+      </w:pPr>
+      <w:r>
+        <w:rPr>
+          <w:noProof/>
+        </w:rPr>
+        <w:drawing>
+          <wp:inline distT="0" distB="0" distL="0" distR="0" wp14:anchorId="15662ADF" wp14:editId="6713412C">
+            <wp:extent cx="5943600" cy="4275455"/>
+            <wp:effectExtent l="0" t="0" r="0" b="4445"/>
+            <wp:docPr id="9" name="Picture 9" descr="Graphical user interface, text, application&#10;&#10;Description automatically generated"/>
+            <wp:cNvGraphicFramePr>
+              <a:graphicFrameLocks xmlns:a="http://schemas.openxmlformats.org/drawingml/2006/main" noChangeAspect="1"/>
+            </wp:cNvGraphicFramePr>
+            <a:graphic xmlns:a="http://schemas.openxmlformats.org/drawingml/2006/main">
+              <a:graphicData uri="http://schemas.openxmlformats.org/drawingml/2006/picture">
+                <pic:pic xmlns:pic="http://schemas.openxmlformats.org/drawingml/2006/picture">
+                  <pic:nvPicPr>
+                    <pic:cNvPr id="9" name="Picture 9" descr="Graphical user interface, text, application&#10;&#10;Description automatically generated"/>
+                    <pic:cNvPicPr/>
+                  </pic:nvPicPr>
+                  <pic:blipFill>
+                    <a:blip r:embed="rId16">
+                      <a:extLst>
+                        <a:ext uri="{28A0092B-C50C-407E-A947-70E740481C1C}">
+                          <a14:useLocalDpi xmlns:a14="http://schemas.microsoft.com/office/drawing/2010/main" val="0"/>
+                        </a:ext>
+                      </a:extLst>
+                    </a:blip>
+                    <a:stretch>
+                      <a:fillRect/>
+                    </a:stretch>
+                  </pic:blipFill>
+                  <pic:spPr>
+                    <a:xfrm>
+                      <a:off x="0" y="0"/>
+                      <a:ext cx="5943600" cy="4275455"/>
+                    </a:xfrm>
+                    <a:prstGeom prst="rect">
+                      <a:avLst/>
+                    </a:prstGeom>
+                  </pic:spPr>
+                </pic:pic>
+              </a:graphicData>
+            </a:graphic>
+          </wp:inline>
+        </w:drawing>
+      </w:r>
+    </w:p>
+    <w:p>
+      <w:pPr>
+        <w:pStyle w:val="ListParagraph"/>
         <w:numPr>
           <w:ilvl w:val="0"/>
           <w:numId w:val="6"/>
         </w:numPr>
       </w:pPr>
       <w:r>
+        <w:t>The events should be repeated in both Arms as shown below.</w:t>
+      </w:r>
+    </w:p>
+    <w:p>
+      <w:pPr>
+        <w:pStyle w:val="ListParagraph"/>
+      </w:pPr>
+    </w:p>
+    <w:p>
+      <w:pPr>
+        <w:ind w:left="360"/>
+      </w:pPr>
+      <w:r>
+        <w:drawing>
+          <wp:inline distT="0" distB="0" distL="0" distR="0" wp14:anchorId="63C92FCC" wp14:editId="6D813E24">
+            <wp:extent cx="5943600" cy="509905"/>
+            <wp:effectExtent l="0" t="0" r="0" b="0"/>
+            <wp:docPr id="10" name="Picture 10"/>
+            <wp:cNvGraphicFramePr>
+              <a:graphicFrameLocks xmlns:a="http://schemas.openxmlformats.org/drawingml/2006/main" noChangeAspect="1"/>
+            </wp:cNvGraphicFramePr>
+            <a:graphic xmlns:a="http://schemas.openxmlformats.org/drawingml/2006/main">
+              <a:graphicData uri="http://schemas.openxmlformats.org/drawingml/2006/picture">
+                <pic:pic xmlns:pic="http://schemas.openxmlformats.org/drawingml/2006/picture">
+                  <pic:nvPicPr>
+                    <pic:cNvPr id="1" name=""/>
+                    <pic:cNvPicPr/>
+                  </pic:nvPicPr>
+                  <pic:blipFill>
+                    <a:blip r:embed="rId17"/>
+                    <a:stretch>
+                      <a:fillRect/>
+                    </a:stretch>
+                  </pic:blipFill>
+                  <pic:spPr>
+                    <a:xfrm>
+                      <a:off x="0" y="0"/>
+                      <a:ext cx="5943600" cy="509905"/>
+                    </a:xfrm>
+                    <a:prstGeom prst="rect">
+                      <a:avLst/>
+                    </a:prstGeom>
+                  </pic:spPr>
+                </pic:pic>
+              </a:graphicData>
+            </a:graphic>
+          </wp:inline>
+        </w:drawing>
+      </w:r>
+    </w:p>
+    <w:p>
+      <w:pPr>
+        <w:ind w:left="360"/>
+      </w:pPr>
+    </w:p>
+    <w:p>
+      <w:pPr>
+        <w:ind w:left="360"/>
+      </w:pPr>
+      <w:r>
+        <w:drawing>
+          <wp:inline distT="0" distB="0" distL="0" distR="0" wp14:anchorId="4AABC02E" wp14:editId="0FCD3D89">
+            <wp:extent cx="5943600" cy="266700"/>
+            <wp:effectExtent l="0" t="0" r="0" b="0"/>
+            <wp:docPr id="11" name="Picture 11"/>
+            <wp:cNvGraphicFramePr>
+              <a:graphicFrameLocks xmlns:a="http://schemas.openxmlformats.org/drawingml/2006/main" noChangeAspect="1"/>
+            </wp:cNvGraphicFramePr>
+            <a:graphic xmlns:a="http://schemas.openxmlformats.org/drawingml/2006/main">
+              <a:graphicData uri="http://schemas.openxmlformats.org/drawingml/2006/picture">
+                <pic:pic xmlns:pic="http://schemas.openxmlformats.org/drawingml/2006/picture">
+                  <pic:nvPicPr>
+                    <pic:cNvPr id="1" name=""/>
+                    <pic:cNvPicPr/>
+                  </pic:nvPicPr>
+                  <pic:blipFill>
+                    <a:blip r:embed="rId18"/>
+                    <a:stretch>
+                      <a:fillRect/>
+                    </a:stretch>
+                  </pic:blipFill>
+                  <pic:spPr>
+                    <a:xfrm>
+                      <a:off x="0" y="0"/>
+                      <a:ext cx="5943600" cy="266700"/>
+                    </a:xfrm>
+                    <a:prstGeom prst="rect">
+                      <a:avLst/>
+                    </a:prstGeom>
+                  </pic:spPr>
+                </pic:pic>
+              </a:graphicData>
+            </a:graphic>
+          </wp:inline>
+        </w:drawing>
+      </w:r>
+    </w:p>
+    <w:p>
+      <w:pPr>
+        <w:ind w:left="360"/>
+      </w:pPr>
+    </w:p>
+    <w:p>
+      <w:pPr>
+        <w:ind w:left="360"/>
+      </w:pPr>
+      <w:r>
+        <w:drawing>
+          <wp:inline distT="0" distB="0" distL="0" distR="0" wp14:anchorId="177ED6E7" wp14:editId="10716667">
+            <wp:extent cx="5943600" cy="497840"/>
+            <wp:effectExtent l="0" t="0" r="0" b="0"/>
+            <wp:docPr id="17" name="Picture 17"/>
+            <wp:cNvGraphicFramePr>
+              <a:graphicFrameLocks xmlns:a="http://schemas.openxmlformats.org/drawingml/2006/main" noChangeAspect="1"/>
+            </wp:cNvGraphicFramePr>
+            <a:graphic xmlns:a="http://schemas.openxmlformats.org/drawingml/2006/main">
+              <a:graphicData uri="http://schemas.openxmlformats.org/drawingml/2006/picture">
+                <pic:pic xmlns:pic="http://schemas.openxmlformats.org/drawingml/2006/picture">
+                  <pic:nvPicPr>
+                    <pic:cNvPr id="1" name=""/>
+                    <pic:cNvPicPr/>
+                  </pic:nvPicPr>
+                  <pic:blipFill>
+                    <a:blip r:embed="rId19"/>
+                    <a:stretch>
+                      <a:fillRect/>
+                    </a:stretch>
+                  </pic:blipFill>
+                  <pic:spPr>
+                    <a:xfrm>
+                      <a:off x="0" y="0"/>
+                      <a:ext cx="5943600" cy="497840"/>
+                    </a:xfrm>
+                    <a:prstGeom prst="rect">
+                      <a:avLst/>
+                    </a:prstGeom>
+                  </pic:spPr>
+                </pic:pic>
+              </a:graphicData>
+            </a:graphic>
+          </wp:inline>
+        </w:drawing>
+      </w:r>
+    </w:p>
+    <w:p>
+      <w:pPr>
+        <w:pStyle w:val="ListParagraph"/>
+      </w:pPr>
+    </w:p>
+    <w:p>
+      <w:pPr>
+        <w:ind w:left="360"/>
+      </w:pPr>
+    </w:p>
+    <w:p>
+      <w:pPr>
+        <w:ind w:left="360"/>
+      </w:pPr>
+    </w:p>
+    <w:p>
+      <w:pPr>
+        <w:pStyle w:val="ListParagraph"/>
+        <w:numPr>
+          <w:ilvl w:val="0"/>
+          <w:numId w:val="6"/>
+        </w:numPr>
+      </w:pPr>
+      <w:r>
+        <w:lastRenderedPageBreak/>
         <w:t>Click Additional Customizations in the ‘Project setup’ Tab under Enable optional modules and Customizations.</w:t>
       </w:r>
     </w:p>
@@ -699,7 +1328,7 @@
                     </pic:cNvPicPr>
                   </pic:nvPicPr>
                   <pic:blipFill>
-                    <a:blip r:embed="rId16">
+                    <a:blip r:embed="rId20">
                       <a:extLst>
                         <a:ext uri="{28A0092B-C50C-407E-A947-70E740481C1C}">
                           <a14:useLocalDpi xmlns:a14="http://schemas.microsoft.com/office/drawing/2010/main" val="0"/>
@@ -754,7 +1383,7 @@
                     </pic:cNvPicPr>
                   </pic:nvPicPr>
                   <pic:blipFill>
-                    <a:blip r:embed="rId17">
+                    <a:blip r:embed="rId21">
                       <a:extLst>
                         <a:ext uri="{28A0092B-C50C-407E-A947-70E740481C1C}">
                           <a14:useLocalDpi xmlns:a14="http://schemas.microsoft.com/office/drawing/2010/main" val="0"/>
@@ -788,14 +1417,52 @@
     </w:p>
     <w:p/>
     <w:p>
-      <w:r>
+      <w:pPr>
+        <w:rPr>
+          <w:b/>
+          <w:bCs/>
+          <w:i/>
+          <w:iCs/>
+          <w:u w:val="single"/>
+        </w:rPr>
+      </w:pPr>
+      <w:r>
+        <w:rPr>
+          <w:b/>
+          <w:bCs/>
+          <w:i/>
+          <w:iCs/>
+          <w:u w:val="single"/>
+        </w:rPr>
         <w:t>Once all of this is done, your project will be ready.</w:t>
       </w:r>
     </w:p>
+    <w:p>
+      <w:pPr>
+        <w:rPr>
+          <w:b/>
+          <w:bCs/>
+          <w:i/>
+          <w:iCs/>
+          <w:u w:val="single"/>
+        </w:rPr>
+      </w:pPr>
+      <w:r>
+        <w:rPr>
+          <w:b/>
+          <w:bCs/>
+          <w:i/>
+          <w:iCs/>
+          <w:u w:val="single"/>
+        </w:rPr>
+        <w:t>Please do some spot checks and verify that the data is intact.</w:t>
+      </w:r>
+    </w:p>
+    <w:p/>
     <w:p/>
     <w:sectPr>
-      <w:footerReference w:type="even" r:id="rId18"/>
-      <w:footerReference w:type="default" r:id="rId19"/>
+      <w:footerReference w:type="even" r:id="rId22"/>
+      <w:footerReference w:type="default" r:id="rId23"/>
       <w:pgSz w:w="12240" w:h="15840"/>
       <w:pgMar w:top="1440" w:right="1440" w:bottom="1440" w:left="1440" w:header="720" w:footer="720" w:gutter="0"/>
       <w:cols w:space="720"/>
@@ -806,7 +1473,7 @@
 </file>
 
 <file path=word/endnotes.xml><?xml version="1.0" encoding="utf-8"?>
-<w:endnotes xmlns:wpc="http://schemas.microsoft.com/office/word/2010/wordprocessingCanvas" xmlns:mo="http://schemas.microsoft.com/office/mac/office/2008/main" xmlns:mc="http://schemas.openxmlformats.org/markup-compatibility/2006" xmlns:mv="urn:schemas-microsoft-com:mac:vml" xmlns:o="urn:schemas-microsoft-com:office:office" xmlns:r="http://schemas.openxmlformats.org/officeDocument/2006/relationships" xmlns:m="http://schemas.openxmlformats.org/officeDocument/2006/math" xmlns:v="urn:schemas-microsoft-com:vml" xmlns:wp14="http://schemas.microsoft.com/office/word/2010/wordprocessingDrawing" xmlns:wp="http://schemas.openxmlformats.org/drawingml/2006/wordprocessingDrawing" xmlns:w10="urn:schemas-microsoft-com:office:word" xmlns:w="http://schemas.openxmlformats.org/wordprocessingml/2006/main" xmlns:w14="http://schemas.microsoft.com/office/word/2010/wordml" xmlns:w15="http://schemas.microsoft.com/office/word/2012/wordml" xmlns:wpg="http://schemas.microsoft.com/office/word/2010/wordprocessingGroup" xmlns:wpi="http://schemas.microsoft.com/office/word/2010/wordprocessingInk" xmlns:wne="http://schemas.microsoft.com/office/word/2006/wordml" xmlns:wps="http://schemas.microsoft.com/office/word/2010/wordprocessingShape" mc:Ignorable="w14 w15 wp14">
+<w:endnotes xmlns:wpc="http://schemas.microsoft.com/office/word/2010/wordprocessingCanvas" xmlns:cx="http://schemas.microsoft.com/office/drawing/2014/chartex" xmlns:cx1="http://schemas.microsoft.com/office/drawing/2015/9/8/chartex" xmlns:cx2="http://schemas.microsoft.com/office/drawing/2015/10/21/chartex" xmlns:cx3="http://schemas.microsoft.com/office/drawing/2016/5/9/chartex" xmlns:cx4="http://schemas.microsoft.com/office/drawing/2016/5/10/chartex" xmlns:cx5="http://schemas.microsoft.com/office/drawing/2016/5/11/chartex" xmlns:cx6="http://schemas.microsoft.com/office/drawing/2016/5/12/chartex" xmlns:cx7="http://schemas.microsoft.com/office/drawing/2016/5/13/chartex" xmlns:cx8="http://schemas.microsoft.com/office/drawing/2016/5/14/chartex" xmlns:mc="http://schemas.openxmlformats.org/markup-compatibility/2006" xmlns:aink="http://schemas.microsoft.com/office/drawing/2016/ink" xmlns:am3d="http://schemas.microsoft.com/office/drawing/2017/model3d" xmlns:o="urn:schemas-microsoft-com:office:office" xmlns:r="http://schemas.openxmlformats.org/officeDocument/2006/relationships" xmlns:m="http://schemas.openxmlformats.org/officeDocument/2006/math" xmlns:v="urn:schemas-microsoft-com:vml" xmlns:wp14="http://schemas.microsoft.com/office/word/2010/wordprocessingDrawing" xmlns:wp="http://schemas.openxmlformats.org/drawingml/2006/wordprocessingDrawing" xmlns:w10="urn:schemas-microsoft-com:office:word" xmlns:w="http://schemas.openxmlformats.org/wordprocessingml/2006/main" xmlns:w14="http://schemas.microsoft.com/office/word/2010/wordml" xmlns:w15="http://schemas.microsoft.com/office/word/2012/wordml" xmlns:w16cex="http://schemas.microsoft.com/office/word/2018/wordml/cex" xmlns:w16cid="http://schemas.microsoft.com/office/word/2016/wordml/cid" xmlns:w16="http://schemas.microsoft.com/office/word/2018/wordml" xmlns:w16se="http://schemas.microsoft.com/office/word/2015/wordml/symex" xmlns:wpg="http://schemas.microsoft.com/office/word/2010/wordprocessingGroup" xmlns:wpi="http://schemas.microsoft.com/office/word/2010/wordprocessingInk" xmlns:wne="http://schemas.microsoft.com/office/word/2006/wordml" xmlns:wps="http://schemas.microsoft.com/office/word/2010/wordprocessingShape" mc:Ignorable="w14 w15 w16se w16cid w16 w16cex wp14">
   <w:endnote w:type="separator" w:id="-1">
     <w:p>
       <w:r>
@@ -825,7 +1492,7 @@
 </file>
 
 <file path=word/footer1.xml><?xml version="1.0" encoding="utf-8"?>
-<w:ftr xmlns:wpc="http://schemas.microsoft.com/office/word/2010/wordprocessingCanvas" xmlns:mo="http://schemas.microsoft.com/office/mac/office/2008/main" xmlns:mc="http://schemas.openxmlformats.org/markup-compatibility/2006" xmlns:mv="urn:schemas-microsoft-com:mac:vml" xmlns:o="urn:schemas-microsoft-com:office:office" xmlns:r="http://schemas.openxmlformats.org/officeDocument/2006/relationships" xmlns:m="http://schemas.openxmlformats.org/officeDocument/2006/math" xmlns:v="urn:schemas-microsoft-com:vml" xmlns:wp14="http://schemas.microsoft.com/office/word/2010/wordprocessingDrawing" xmlns:wp="http://schemas.openxmlformats.org/drawingml/2006/wordprocessingDrawing" xmlns:w10="urn:schemas-microsoft-com:office:word" xmlns:w="http://schemas.openxmlformats.org/wordprocessingml/2006/main" xmlns:w14="http://schemas.microsoft.com/office/word/2010/wordml" xmlns:w15="http://schemas.microsoft.com/office/word/2012/wordml" xmlns:wpg="http://schemas.microsoft.com/office/word/2010/wordprocessingGroup" xmlns:wpi="http://schemas.microsoft.com/office/word/2010/wordprocessingInk" xmlns:wne="http://schemas.microsoft.com/office/word/2006/wordml" xmlns:wps="http://schemas.microsoft.com/office/word/2010/wordprocessingShape" mc:Ignorable="w14 w15 wp14">
+<w:ftr xmlns:wpc="http://schemas.microsoft.com/office/word/2010/wordprocessingCanvas" xmlns:cx="http://schemas.microsoft.com/office/drawing/2014/chartex" xmlns:cx1="http://schemas.microsoft.com/office/drawing/2015/9/8/chartex" xmlns:cx2="http://schemas.microsoft.com/office/drawing/2015/10/21/chartex" xmlns:cx3="http://schemas.microsoft.com/office/drawing/2016/5/9/chartex" xmlns:cx4="http://schemas.microsoft.com/office/drawing/2016/5/10/chartex" xmlns:cx5="http://schemas.microsoft.com/office/drawing/2016/5/11/chartex" xmlns:cx6="http://schemas.microsoft.com/office/drawing/2016/5/12/chartex" xmlns:cx7="http://schemas.microsoft.com/office/drawing/2016/5/13/chartex" xmlns:cx8="http://schemas.microsoft.com/office/drawing/2016/5/14/chartex" xmlns:mc="http://schemas.openxmlformats.org/markup-compatibility/2006" xmlns:aink="http://schemas.microsoft.com/office/drawing/2016/ink" xmlns:am3d="http://schemas.microsoft.com/office/drawing/2017/model3d" xmlns:o="urn:schemas-microsoft-com:office:office" xmlns:r="http://schemas.openxmlformats.org/officeDocument/2006/relationships" xmlns:m="http://schemas.openxmlformats.org/officeDocument/2006/math" xmlns:v="urn:schemas-microsoft-com:vml" xmlns:wp14="http://schemas.microsoft.com/office/word/2010/wordprocessingDrawing" xmlns:wp="http://schemas.openxmlformats.org/drawingml/2006/wordprocessingDrawing" xmlns:w10="urn:schemas-microsoft-com:office:word" xmlns:w="http://schemas.openxmlformats.org/wordprocessingml/2006/main" xmlns:w14="http://schemas.microsoft.com/office/word/2010/wordml" xmlns:w15="http://schemas.microsoft.com/office/word/2012/wordml" xmlns:w16cex="http://schemas.microsoft.com/office/word/2018/wordml/cex" xmlns:w16cid="http://schemas.microsoft.com/office/word/2016/wordml/cid" xmlns:w16="http://schemas.microsoft.com/office/word/2018/wordml" xmlns:w16se="http://schemas.microsoft.com/office/word/2015/wordml/symex" xmlns:wpg="http://schemas.microsoft.com/office/word/2010/wordprocessingGroup" xmlns:wpi="http://schemas.microsoft.com/office/word/2010/wordprocessingInk" xmlns:wne="http://schemas.microsoft.com/office/word/2006/wordml" xmlns:wps="http://schemas.microsoft.com/office/word/2010/wordprocessingShape" mc:Ignorable="w14 w15 w16se w16cid w16 w16cex wp14">
   <w:p>
     <w:pPr>
       <w:pStyle w:val="Footer"/>
@@ -863,7 +1530,7 @@
 </file>
 
 <file path=word/footer2.xml><?xml version="1.0" encoding="utf-8"?>
-<w:ftr xmlns:wpc="http://schemas.microsoft.com/office/word/2010/wordprocessingCanvas" xmlns:mo="http://schemas.microsoft.com/office/mac/office/2008/main" xmlns:mc="http://schemas.openxmlformats.org/markup-compatibility/2006" xmlns:mv="urn:schemas-microsoft-com:mac:vml" xmlns:o="urn:schemas-microsoft-com:office:office" xmlns:r="http://schemas.openxmlformats.org/officeDocument/2006/relationships" xmlns:m="http://schemas.openxmlformats.org/officeDocument/2006/math" xmlns:v="urn:schemas-microsoft-com:vml" xmlns:wp14="http://schemas.microsoft.com/office/word/2010/wordprocessingDrawing" xmlns:wp="http://schemas.openxmlformats.org/drawingml/2006/wordprocessingDrawing" xmlns:w10="urn:schemas-microsoft-com:office:word" xmlns:w="http://schemas.openxmlformats.org/wordprocessingml/2006/main" xmlns:w14="http://schemas.microsoft.com/office/word/2010/wordml" xmlns:w15="http://schemas.microsoft.com/office/word/2012/wordml" xmlns:wpg="http://schemas.microsoft.com/office/word/2010/wordprocessingGroup" xmlns:wpi="http://schemas.microsoft.com/office/word/2010/wordprocessingInk" xmlns:wne="http://schemas.microsoft.com/office/word/2006/wordml" xmlns:wps="http://schemas.microsoft.com/office/word/2010/wordprocessingShape" mc:Ignorable="w14 w15 wp14">
+<w:ftr xmlns:wpc="http://schemas.microsoft.com/office/word/2010/wordprocessingCanvas" xmlns:cx="http://schemas.microsoft.com/office/drawing/2014/chartex" xmlns:cx1="http://schemas.microsoft.com/office/drawing/2015/9/8/chartex" xmlns:cx2="http://schemas.microsoft.com/office/drawing/2015/10/21/chartex" xmlns:cx3="http://schemas.microsoft.com/office/drawing/2016/5/9/chartex" xmlns:cx4="http://schemas.microsoft.com/office/drawing/2016/5/10/chartex" xmlns:cx5="http://schemas.microsoft.com/office/drawing/2016/5/11/chartex" xmlns:cx6="http://schemas.microsoft.com/office/drawing/2016/5/12/chartex" xmlns:cx7="http://schemas.microsoft.com/office/drawing/2016/5/13/chartex" xmlns:cx8="http://schemas.microsoft.com/office/drawing/2016/5/14/chartex" xmlns:mc="http://schemas.openxmlformats.org/markup-compatibility/2006" xmlns:aink="http://schemas.microsoft.com/office/drawing/2016/ink" xmlns:am3d="http://schemas.microsoft.com/office/drawing/2017/model3d" xmlns:o="urn:schemas-microsoft-com:office:office" xmlns:r="http://schemas.openxmlformats.org/officeDocument/2006/relationships" xmlns:m="http://schemas.openxmlformats.org/officeDocument/2006/math" xmlns:v="urn:schemas-microsoft-com:vml" xmlns:wp14="http://schemas.microsoft.com/office/word/2010/wordprocessingDrawing" xmlns:wp="http://schemas.openxmlformats.org/drawingml/2006/wordprocessingDrawing" xmlns:w10="urn:schemas-microsoft-com:office:word" xmlns:w="http://schemas.openxmlformats.org/wordprocessingml/2006/main" xmlns:w14="http://schemas.microsoft.com/office/word/2010/wordml" xmlns:w15="http://schemas.microsoft.com/office/word/2012/wordml" xmlns:w16cex="http://schemas.microsoft.com/office/word/2018/wordml/cex" xmlns:w16cid="http://schemas.microsoft.com/office/word/2016/wordml/cid" xmlns:w16="http://schemas.microsoft.com/office/word/2018/wordml" xmlns:w16se="http://schemas.microsoft.com/office/word/2015/wordml/symex" xmlns:wpg="http://schemas.microsoft.com/office/word/2010/wordprocessingGroup" xmlns:wpi="http://schemas.microsoft.com/office/word/2010/wordprocessingInk" xmlns:wne="http://schemas.microsoft.com/office/word/2006/wordml" xmlns:wps="http://schemas.microsoft.com/office/word/2010/wordprocessingShape" mc:Ignorable="w14 w15 w16se w16cid w16 w16cex wp14">
   <w:p>
     <w:pPr>
       <w:pStyle w:val="Footer"/>
@@ -914,7 +1581,7 @@
 </file>
 
 <file path=word/footnotes.xml><?xml version="1.0" encoding="utf-8"?>
-<w:footnotes xmlns:wpc="http://schemas.microsoft.com/office/word/2010/wordprocessingCanvas" xmlns:mo="http://schemas.microsoft.com/office/mac/office/2008/main" xmlns:mc="http://schemas.openxmlformats.org/markup-compatibility/2006" xmlns:mv="urn:schemas-microsoft-com:mac:vml" xmlns:o="urn:schemas-microsoft-com:office:office" xmlns:r="http://schemas.openxmlformats.org/officeDocument/2006/relationships" xmlns:m="http://schemas.openxmlformats.org/officeDocument/2006/math" xmlns:v="urn:schemas-microsoft-com:vml" xmlns:wp14="http://schemas.microsoft.com/office/word/2010/wordprocessingDrawing" xmlns:wp="http://schemas.openxmlformats.org/drawingml/2006/wordprocessingDrawing" xmlns:w10="urn:schemas-microsoft-com:office:word" xmlns:w="http://schemas.openxmlformats.org/wordprocessingml/2006/main" xmlns:w14="http://schemas.microsoft.com/office/word/2010/wordml" xmlns:w15="http://schemas.microsoft.com/office/word/2012/wordml" xmlns:wpg="http://schemas.microsoft.com/office/word/2010/wordprocessingGroup" xmlns:wpi="http://schemas.microsoft.com/office/word/2010/wordprocessingInk" xmlns:wne="http://schemas.microsoft.com/office/word/2006/wordml" xmlns:wps="http://schemas.microsoft.com/office/word/2010/wordprocessingShape" mc:Ignorable="w14 w15 wp14">
+<w:footnotes xmlns:wpc="http://schemas.microsoft.com/office/word/2010/wordprocessingCanvas" xmlns:cx="http://schemas.microsoft.com/office/drawing/2014/chartex" xmlns:cx1="http://schemas.microsoft.com/office/drawing/2015/9/8/chartex" xmlns:cx2="http://schemas.microsoft.com/office/drawing/2015/10/21/chartex" xmlns:cx3="http://schemas.microsoft.com/office/drawing/2016/5/9/chartex" xmlns:cx4="http://schemas.microsoft.com/office/drawing/2016/5/10/chartex" xmlns:cx5="http://schemas.microsoft.com/office/drawing/2016/5/11/chartex" xmlns:cx6="http://schemas.microsoft.com/office/drawing/2016/5/12/chartex" xmlns:cx7="http://schemas.microsoft.com/office/drawing/2016/5/13/chartex" xmlns:cx8="http://schemas.microsoft.com/office/drawing/2016/5/14/chartex" xmlns:mc="http://schemas.openxmlformats.org/markup-compatibility/2006" xmlns:aink="http://schemas.microsoft.com/office/drawing/2016/ink" xmlns:am3d="http://schemas.microsoft.com/office/drawing/2017/model3d" xmlns:o="urn:schemas-microsoft-com:office:office" xmlns:r="http://schemas.openxmlformats.org/officeDocument/2006/relationships" xmlns:m="http://schemas.openxmlformats.org/officeDocument/2006/math" xmlns:v="urn:schemas-microsoft-com:vml" xmlns:wp14="http://schemas.microsoft.com/office/word/2010/wordprocessingDrawing" xmlns:wp="http://schemas.openxmlformats.org/drawingml/2006/wordprocessingDrawing" xmlns:w10="urn:schemas-microsoft-com:office:word" xmlns:w="http://schemas.openxmlformats.org/wordprocessingml/2006/main" xmlns:w14="http://schemas.microsoft.com/office/word/2010/wordml" xmlns:w15="http://schemas.microsoft.com/office/word/2012/wordml" xmlns:w16cex="http://schemas.microsoft.com/office/word/2018/wordml/cex" xmlns:w16cid="http://schemas.microsoft.com/office/word/2016/wordml/cid" xmlns:w16="http://schemas.microsoft.com/office/word/2018/wordml" xmlns:w16se="http://schemas.microsoft.com/office/word/2015/wordml/symex" xmlns:wpg="http://schemas.microsoft.com/office/word/2010/wordprocessingGroup" xmlns:wpi="http://schemas.microsoft.com/office/word/2010/wordprocessingInk" xmlns:wne="http://schemas.microsoft.com/office/word/2006/wordml" xmlns:wps="http://schemas.microsoft.com/office/word/2010/wordprocessingShape" mc:Ignorable="w14 w15 w16se w16cid w16 w16cex wp14">
   <w:footnote w:type="separator" w:id="-1">
     <w:p>
       <w:r>
@@ -933,8 +1600,8 @@
 </file>
 
 <file path=word/numbering.xml><?xml version="1.0" encoding="utf-8"?>
-<w:numbering xmlns:wpc="http://schemas.microsoft.com/office/word/2010/wordprocessingCanvas" xmlns:mo="http://schemas.microsoft.com/office/mac/office/2008/main" xmlns:mc="http://schemas.openxmlformats.org/markup-compatibility/2006" xmlns:mv="urn:schemas-microsoft-com:mac:vml" xmlns:o="urn:schemas-microsoft-com:office:office" xmlns:r="http://schemas.openxmlformats.org/officeDocument/2006/relationships" xmlns:m="http://schemas.openxmlformats.org/officeDocument/2006/math" xmlns:v="urn:schemas-microsoft-com:vml" xmlns:wp14="http://schemas.microsoft.com/office/word/2010/wordprocessingDrawing" xmlns:wp="http://schemas.openxmlformats.org/drawingml/2006/wordprocessingDrawing" xmlns:w10="urn:schemas-microsoft-com:office:word" xmlns:w="http://schemas.openxmlformats.org/wordprocessingml/2006/main" xmlns:w14="http://schemas.microsoft.com/office/word/2010/wordml" xmlns:w15="http://schemas.microsoft.com/office/word/2012/wordml" xmlns:wpg="http://schemas.microsoft.com/office/word/2010/wordprocessingGroup" xmlns:wpi="http://schemas.microsoft.com/office/word/2010/wordprocessingInk" xmlns:wne="http://schemas.microsoft.com/office/word/2006/wordml" xmlns:wps="http://schemas.microsoft.com/office/word/2010/wordprocessingShape" mc:Ignorable="w14 w15 wp14">
-  <w:abstractNum w:abstractNumId="0">
+<w:numbering xmlns:wpc="http://schemas.microsoft.com/office/word/2010/wordprocessingCanvas" xmlns:cx="http://schemas.microsoft.com/office/drawing/2014/chartex" xmlns:cx1="http://schemas.microsoft.com/office/drawing/2015/9/8/chartex" xmlns:cx2="http://schemas.microsoft.com/office/drawing/2015/10/21/chartex" xmlns:cx3="http://schemas.microsoft.com/office/drawing/2016/5/9/chartex" xmlns:cx4="http://schemas.microsoft.com/office/drawing/2016/5/10/chartex" xmlns:cx5="http://schemas.microsoft.com/office/drawing/2016/5/11/chartex" xmlns:cx6="http://schemas.microsoft.com/office/drawing/2016/5/12/chartex" xmlns:cx7="http://schemas.microsoft.com/office/drawing/2016/5/13/chartex" xmlns:cx8="http://schemas.microsoft.com/office/drawing/2016/5/14/chartex" xmlns:mc="http://schemas.openxmlformats.org/markup-compatibility/2006" xmlns:aink="http://schemas.microsoft.com/office/drawing/2016/ink" xmlns:am3d="http://schemas.microsoft.com/office/drawing/2017/model3d" xmlns:o="urn:schemas-microsoft-com:office:office" xmlns:r="http://schemas.openxmlformats.org/officeDocument/2006/relationships" xmlns:m="http://schemas.openxmlformats.org/officeDocument/2006/math" xmlns:v="urn:schemas-microsoft-com:vml" xmlns:wp14="http://schemas.microsoft.com/office/word/2010/wordprocessingDrawing" xmlns:wp="http://schemas.openxmlformats.org/drawingml/2006/wordprocessingDrawing" xmlns:w10="urn:schemas-microsoft-com:office:word" xmlns:w="http://schemas.openxmlformats.org/wordprocessingml/2006/main" xmlns:w14="http://schemas.microsoft.com/office/word/2010/wordml" xmlns:w15="http://schemas.microsoft.com/office/word/2012/wordml" xmlns:w16cex="http://schemas.microsoft.com/office/word/2018/wordml/cex" xmlns:w16cid="http://schemas.microsoft.com/office/word/2016/wordml/cid" xmlns:w16="http://schemas.microsoft.com/office/word/2018/wordml" xmlns:w16se="http://schemas.microsoft.com/office/word/2015/wordml/symex" xmlns:wpg="http://schemas.microsoft.com/office/word/2010/wordprocessingGroup" xmlns:wpi="http://schemas.microsoft.com/office/word/2010/wordprocessingInk" xmlns:wne="http://schemas.microsoft.com/office/word/2006/wordml" xmlns:wps="http://schemas.microsoft.com/office/word/2010/wordprocessingShape" mc:Ignorable="w14 w15 w16se w16cid w16 w16cex wp14">
+  <w:abstractNum w:abstractNumId="0" w15:restartNumberingAfterBreak="0">
     <w:nsid w:val="16D34012"/>
     <w:multiLevelType w:val="hybridMultilevel"/>
     <w:tmpl w:val="61B8537C"/>
@@ -1047,7 +1714,7 @@
       </w:rPr>
     </w:lvl>
   </w:abstractNum>
-  <w:abstractNum w:abstractNumId="1">
+  <w:abstractNum w:abstractNumId="1" w15:restartNumberingAfterBreak="0">
     <w:nsid w:val="20D2590C"/>
     <w:multiLevelType w:val="hybridMultilevel"/>
     <w:tmpl w:val="AE3A6A2A"/>
@@ -1160,7 +1827,7 @@
       </w:rPr>
     </w:lvl>
   </w:abstractNum>
-  <w:abstractNum w:abstractNumId="2">
+  <w:abstractNum w:abstractNumId="2" w15:restartNumberingAfterBreak="0">
     <w:nsid w:val="3BE465E4"/>
     <w:multiLevelType w:val="hybridMultilevel"/>
     <w:tmpl w:val="70D052FC"/>
@@ -1273,7 +1940,7 @@
       </w:rPr>
     </w:lvl>
   </w:abstractNum>
-  <w:abstractNum w:abstractNumId="3">
+  <w:abstractNum w:abstractNumId="3" w15:restartNumberingAfterBreak="0">
     <w:nsid w:val="63E473AC"/>
     <w:multiLevelType w:val="hybridMultilevel"/>
     <w:tmpl w:val="AD5AD88E"/>
@@ -1386,7 +2053,7 @@
       </w:rPr>
     </w:lvl>
   </w:abstractNum>
-  <w:abstractNum w:abstractNumId="4">
+  <w:abstractNum w:abstractNumId="4" w15:restartNumberingAfterBreak="0">
     <w:nsid w:val="78A9393E"/>
     <w:multiLevelType w:val="hybridMultilevel"/>
     <w:tmpl w:val="93DCD940"/>
@@ -1499,7 +2166,120 @@
       </w:rPr>
     </w:lvl>
   </w:abstractNum>
-  <w:abstractNum w:abstractNumId="5">
+  <w:abstractNum w:abstractNumId="5" w15:restartNumberingAfterBreak="0">
+    <w:nsid w:val="7AE03AB6"/>
+    <w:multiLevelType w:val="hybridMultilevel"/>
+    <w:tmpl w:val="A3707768"/>
+    <w:lvl w:ilvl="0" w:tplc="0409000F">
+      <w:start w:val="1"/>
+      <w:numFmt w:val="decimal"/>
+      <w:lvlText w:val="%1."/>
+      <w:lvlJc w:val="left"/>
+      <w:pPr>
+        <w:ind w:left="720" w:hanging="360"/>
+      </w:pPr>
+      <w:rPr>
+        <w:rFonts w:hint="default"/>
+      </w:rPr>
+    </w:lvl>
+    <w:lvl w:ilvl="1" w:tplc="04090003" w:tentative="1">
+      <w:start w:val="1"/>
+      <w:numFmt w:val="bullet"/>
+      <w:lvlText w:val="o"/>
+      <w:lvlJc w:val="left"/>
+      <w:pPr>
+        <w:ind w:left="1440" w:hanging="360"/>
+      </w:pPr>
+      <w:rPr>
+        <w:rFonts w:ascii="Courier New" w:hAnsi="Courier New" w:cs="Courier New" w:hint="default"/>
+      </w:rPr>
+    </w:lvl>
+    <w:lvl w:ilvl="2" w:tplc="04090005" w:tentative="1">
+      <w:start w:val="1"/>
+      <w:numFmt w:val="bullet"/>
+      <w:lvlText w:val=""/>
+      <w:lvlJc w:val="left"/>
+      <w:pPr>
+        <w:ind w:left="2160" w:hanging="360"/>
+      </w:pPr>
+      <w:rPr>
+        <w:rFonts w:ascii="Wingdings" w:hAnsi="Wingdings" w:hint="default"/>
+      </w:rPr>
+    </w:lvl>
+    <w:lvl w:ilvl="3" w:tplc="04090001" w:tentative="1">
+      <w:start w:val="1"/>
+      <w:numFmt w:val="bullet"/>
+      <w:lvlText w:val=""/>
+      <w:lvlJc w:val="left"/>
+      <w:pPr>
+        <w:ind w:left="2880" w:hanging="360"/>
+      </w:pPr>
+      <w:rPr>
+        <w:rFonts w:ascii="Symbol" w:hAnsi="Symbol" w:hint="default"/>
+      </w:rPr>
+    </w:lvl>
+    <w:lvl w:ilvl="4" w:tplc="04090003" w:tentative="1">
+      <w:start w:val="1"/>
+      <w:numFmt w:val="bullet"/>
+      <w:lvlText w:val="o"/>
+      <w:lvlJc w:val="left"/>
+      <w:pPr>
+        <w:ind w:left="3600" w:hanging="360"/>
+      </w:pPr>
+      <w:rPr>
+        <w:rFonts w:ascii="Courier New" w:hAnsi="Courier New" w:cs="Courier New" w:hint="default"/>
+      </w:rPr>
+    </w:lvl>
+    <w:lvl w:ilvl="5" w:tplc="04090005" w:tentative="1">
+      <w:start w:val="1"/>
+      <w:numFmt w:val="bullet"/>
+      <w:lvlText w:val=""/>
+      <w:lvlJc w:val="left"/>
+      <w:pPr>
+        <w:ind w:left="4320" w:hanging="360"/>
+      </w:pPr>
+      <w:rPr>
+        <w:rFonts w:ascii="Wingdings" w:hAnsi="Wingdings" w:hint="default"/>
+      </w:rPr>
+    </w:lvl>
+    <w:lvl w:ilvl="6" w:tplc="04090001" w:tentative="1">
+      <w:start w:val="1"/>
+      <w:numFmt w:val="bullet"/>
+      <w:lvlText w:val=""/>
+      <w:lvlJc w:val="left"/>
+      <w:pPr>
+        <w:ind w:left="5040" w:hanging="360"/>
+      </w:pPr>
+      <w:rPr>
+        <w:rFonts w:ascii="Symbol" w:hAnsi="Symbol" w:hint="default"/>
+      </w:rPr>
+    </w:lvl>
+    <w:lvl w:ilvl="7" w:tplc="04090003" w:tentative="1">
+      <w:start w:val="1"/>
+      <w:numFmt w:val="bullet"/>
+      <w:lvlText w:val="o"/>
+      <w:lvlJc w:val="left"/>
+      <w:pPr>
+        <w:ind w:left="5760" w:hanging="360"/>
+      </w:pPr>
+      <w:rPr>
+        <w:rFonts w:ascii="Courier New" w:hAnsi="Courier New" w:cs="Courier New" w:hint="default"/>
+      </w:rPr>
+    </w:lvl>
+    <w:lvl w:ilvl="8" w:tplc="04090005" w:tentative="1">
+      <w:start w:val="1"/>
+      <w:numFmt w:val="bullet"/>
+      <w:lvlText w:val=""/>
+      <w:lvlJc w:val="left"/>
+      <w:pPr>
+        <w:ind w:left="6480" w:hanging="360"/>
+      </w:pPr>
+      <w:rPr>
+        <w:rFonts w:ascii="Wingdings" w:hAnsi="Wingdings" w:hint="default"/>
+      </w:rPr>
+    </w:lvl>
+  </w:abstractNum>
+  <w:abstractNum w:abstractNumId="6" w15:restartNumberingAfterBreak="0">
     <w:nsid w:val="7AEF7428"/>
     <w:multiLevelType w:val="hybridMultilevel"/>
     <w:tmpl w:val="E070DDAC"/>
@@ -1612,7 +2392,7 @@
       </w:rPr>
     </w:lvl>
   </w:abstractNum>
-  <w:abstractNum w:abstractNumId="6">
+  <w:abstractNum w:abstractNumId="7" w15:restartNumberingAfterBreak="0">
     <w:nsid w:val="7D8C441D"/>
     <w:multiLevelType w:val="hybridMultilevel"/>
     <w:tmpl w:val="7EA2B13E"/>
@@ -1738,19 +2518,22 @@
     <w:abstractNumId w:val="1"/>
   </w:num>
   <w:num w:numId="5">
-    <w:abstractNumId w:val="6"/>
+    <w:abstractNumId w:val="7"/>
   </w:num>
   <w:num w:numId="6">
     <w:abstractNumId w:val="0"/>
   </w:num>
   <w:num w:numId="7">
+    <w:abstractNumId w:val="6"/>
+  </w:num>
+  <w:num w:numId="8">
     <w:abstractNumId w:val="5"/>
   </w:num>
 </w:numbering>
 </file>
 
 <file path=word/styles.xml><?xml version="1.0" encoding="utf-8"?>
-<w:styles xmlns:mc="http://schemas.openxmlformats.org/markup-compatibility/2006" xmlns:r="http://schemas.openxmlformats.org/officeDocument/2006/relationships" xmlns:w="http://schemas.openxmlformats.org/wordprocessingml/2006/main" xmlns:w14="http://schemas.microsoft.com/office/word/2010/wordml" xmlns:w15="http://schemas.microsoft.com/office/word/2012/wordml" mc:Ignorable="w14 w15">
+<w:styles xmlns:mc="http://schemas.openxmlformats.org/markup-compatibility/2006" xmlns:r="http://schemas.openxmlformats.org/officeDocument/2006/relationships" xmlns:w="http://schemas.openxmlformats.org/wordprocessingml/2006/main" xmlns:w14="http://schemas.microsoft.com/office/word/2010/wordml" xmlns:w15="http://schemas.microsoft.com/office/word/2012/wordml" xmlns:w16cex="http://schemas.microsoft.com/office/word/2018/wordml/cex" xmlns:w16cid="http://schemas.microsoft.com/office/word/2016/wordml/cid" xmlns:w16="http://schemas.microsoft.com/office/word/2018/wordml" xmlns:w16se="http://schemas.microsoft.com/office/word/2015/wordml/symex" mc:Ignorable="w14 w15 w16se w16cid w16 w16cex">
   <w:docDefaults>
     <w:rPrDefault>
       <w:rPr>
@@ -1762,7 +2545,7 @@
     </w:rPrDefault>
     <w:pPrDefault/>
   </w:docDefaults>
-  <w:latentStyles w:defLockedState="0" w:defUIPriority="99" w:defSemiHidden="0" w:defUnhideWhenUsed="0" w:defQFormat="0" w:count="382">
+  <w:latentStyles w:defLockedState="0" w:defUIPriority="99" w:defSemiHidden="0" w:defUnhideWhenUsed="0" w:defQFormat="0" w:count="376">
     <w:lsdException w:name="Normal" w:uiPriority="0" w:qFormat="1"/>
     <w:lsdException w:name="heading 1" w:uiPriority="9" w:qFormat="1"/>
     <w:lsdException w:name="heading 2" w:semiHidden="1" w:uiPriority="9" w:unhideWhenUsed="1" w:qFormat="1"/>
@@ -1919,15 +2702,6 @@
     <w:lsdException w:name="Balloon Text" w:semiHidden="1" w:unhideWhenUsed="1"/>
     <w:lsdException w:name="Table Grid" w:uiPriority="39"/>
     <w:lsdException w:name="Table Theme" w:semiHidden="1" w:unhideWhenUsed="1"/>
-    <w:lsdException w:name="Note Level 1" w:semiHidden="1" w:unhideWhenUsed="1"/>
-    <w:lsdException w:name="Note Level 2" w:semiHidden="1" w:unhideWhenUsed="1"/>
-    <w:lsdException w:name="Note Level 3" w:semiHidden="1" w:unhideWhenUsed="1"/>
-    <w:lsdException w:name="Note Level 4" w:semiHidden="1" w:unhideWhenUsed="1"/>
-    <w:lsdException w:name="Note Level 5" w:semiHidden="1" w:unhideWhenUsed="1"/>
-    <w:lsdException w:name="Note Level 6" w:semiHidden="1" w:unhideWhenUsed="1"/>
-    <w:lsdException w:name="Note Level 7" w:semiHidden="1" w:unhideWhenUsed="1"/>
-    <w:lsdException w:name="Note Level 8" w:semiHidden="1" w:unhideWhenUsed="1"/>
-    <w:lsdException w:name="Note Level 9" w:semiHidden="1" w:unhideWhenUsed="1"/>
     <w:lsdException w:name="Placeholder Text" w:semiHidden="1"/>
     <w:lsdException w:name="No Spacing" w:uiPriority="1" w:qFormat="1"/>
     <w:lsdException w:name="Light Shading" w:uiPriority="60"/>

</xml_diff>